<commit_message>
Update some more comment related to test setup
</commit_message>
<xml_diff>
--- a/TestingTools/DesignDoc.docx
+++ b/TestingTools/DesignDoc.docx
@@ -2,1131 +2,6 @@
 <file path=word/document.xml><?xml version="1.0" encoding="utf-8"?>
 <w:document xmlns:wpc="http://schemas.microsoft.com/office/word/2010/wordprocessingCanvas" xmlns:cx="http://schemas.microsoft.com/office/drawing/2014/chartex" xmlns:cx1="http://schemas.microsoft.com/office/drawing/2015/9/8/chartex" xmlns:cx2="http://schemas.microsoft.com/office/drawing/2015/10/21/chartex" xmlns:cx3="http://schemas.microsoft.com/office/drawing/2016/5/9/chartex" xmlns:cx4="http://schemas.microsoft.com/office/drawing/2016/5/10/chartex" xmlns:cx5="http://schemas.microsoft.com/office/drawing/2016/5/11/chartex" xmlns:cx6="http://schemas.microsoft.com/office/drawing/2016/5/12/chartex" xmlns:cx7="http://schemas.microsoft.com/office/drawing/2016/5/13/chartex" xmlns:cx8="http://schemas.microsoft.com/office/drawing/2016/5/14/chartex" xmlns:mc="http://schemas.openxmlformats.org/markup-compatibility/2006" xmlns:aink="http://schemas.microsoft.com/office/drawing/2016/ink" xmlns:am3d="http://schemas.microsoft.com/office/drawing/2017/model3d" xmlns:o="urn:schemas-microsoft-com:office:office" xmlns:r="http://schemas.openxmlformats.org/officeDocument/2006/relationships" xmlns:m="http://schemas.openxmlformats.org/officeDocument/2006/math" xmlns:v="urn:schemas-microsoft-com:vml" xmlns:wp14="http://schemas.microsoft.com/office/word/2010/wordprocessingDrawing" xmlns:wp="http://schemas.openxmlformats.org/drawingml/2006/wordprocessingDrawing" xmlns:w10="urn:schemas-microsoft-com:office:word" xmlns:w="http://schemas.openxmlformats.org/wordprocessingml/2006/main" xmlns:w14="http://schemas.microsoft.com/office/word/2010/wordml" xmlns:w15="http://schemas.microsoft.com/office/word/2012/wordml" xmlns:w16cex="http://schemas.microsoft.com/office/word/2018/wordml/cex" xmlns:w16cid="http://schemas.microsoft.com/office/word/2016/wordml/cid" xmlns:w16="http://schemas.microsoft.com/office/word/2018/wordml" xmlns:w16sdtdh="http://schemas.microsoft.com/office/word/2020/wordml/sdtdatahash" xmlns:w16se="http://schemas.microsoft.com/office/word/2015/wordml/symex" xmlns:wpg="http://schemas.microsoft.com/office/word/2010/wordprocessingGroup" xmlns:wpi="http://schemas.microsoft.com/office/word/2010/wordprocessingInk" xmlns:wne="http://schemas.microsoft.com/office/word/2006/wordml" xmlns:wps="http://schemas.microsoft.com/office/word/2010/wordprocessingShape" mc:Ignorable="w14 w15 w16se w16cid w16 w16cex w16sdtdh wp14">
   <w:body>
-    <w:sdt>
-      <w:sdtPr>
-        <w:rPr>
-          <w:rFonts w:asciiTheme="minorHAnsi" w:eastAsiaTheme="minorHAnsi" w:hAnsiTheme="minorHAnsi" w:cstheme="minorBidi"/>
-          <w:color w:val="auto"/>
-          <w:sz w:val="22"/>
-          <w:szCs w:val="22"/>
-          <w:lang w:val="en-IN"/>
-        </w:rPr>
-        <w:id w:val="1805663485"/>
-        <w:docPartObj>
-          <w:docPartGallery w:val="Table of Contents"/>
-          <w:docPartUnique/>
-        </w:docPartObj>
-      </w:sdtPr>
-      <w:sdtEndPr>
-        <w:rPr>
-          <w:b/>
-          <w:bCs/>
-          <w:noProof/>
-        </w:rPr>
-      </w:sdtEndPr>
-      <w:sdtContent>
-        <w:p>
-          <w:pPr>
-            <w:pStyle w:val="TOCHeading"/>
-          </w:pPr>
-          <w:r>
-            <w:t>Contents</w:t>
-          </w:r>
-        </w:p>
-        <w:p>
-          <w:pPr>
-            <w:pStyle w:val="TOC1"/>
-            <w:tabs>
-              <w:tab w:val="left" w:pos="440"/>
-              <w:tab w:val="right" w:leader="dot" w:pos="9016"/>
-            </w:tabs>
-            <w:rPr>
-              <w:rFonts w:eastAsiaTheme="minorEastAsia"/>
-              <w:noProof/>
-              <w:lang w:eastAsia="en-IN"/>
-            </w:rPr>
-          </w:pPr>
-          <w:r>
-            <w:fldChar w:fldCharType="begin"/>
-          </w:r>
-          <w:r>
-            <w:instrText xml:space="preserve"> TOC \o "1-3" \h \z \u </w:instrText>
-          </w:r>
-          <w:r>
-            <w:fldChar w:fldCharType="separate"/>
-          </w:r>
-          <w:hyperlink w:anchor="_Toc73559676" w:history="1">
-            <w:r>
-              <w:rPr>
-                <w:rStyle w:val="Hyperlink"/>
-                <w:rFonts w:cstheme="minorHAnsi"/>
-                <w:noProof/>
-              </w:rPr>
-              <w:t>1.</w:t>
-            </w:r>
-            <w:r>
-              <w:rPr>
-                <w:rFonts w:eastAsiaTheme="minorEastAsia"/>
-                <w:noProof/>
-                <w:lang w:eastAsia="en-IN"/>
-              </w:rPr>
-              <w:tab/>
-            </w:r>
-            <w:r>
-              <w:rPr>
-                <w:rStyle w:val="Hyperlink"/>
-                <w:rFonts w:cstheme="minorHAnsi"/>
-                <w:noProof/>
-              </w:rPr>
-              <w:t>Introduction</w:t>
-            </w:r>
-            <w:r>
-              <w:rPr>
-                <w:noProof/>
-                <w:webHidden/>
-              </w:rPr>
-              <w:tab/>
-            </w:r>
-            <w:r>
-              <w:rPr>
-                <w:noProof/>
-                <w:webHidden/>
-              </w:rPr>
-              <w:fldChar w:fldCharType="begin"/>
-            </w:r>
-            <w:r>
-              <w:rPr>
-                <w:noProof/>
-                <w:webHidden/>
-              </w:rPr>
-              <w:instrText xml:space="preserve"> PAGEREF _Toc73559676 \h </w:instrText>
-            </w:r>
-            <w:r>
-              <w:rPr>
-                <w:noProof/>
-                <w:webHidden/>
-              </w:rPr>
-            </w:r>
-            <w:r>
-              <w:rPr>
-                <w:noProof/>
-                <w:webHidden/>
-              </w:rPr>
-              <w:fldChar w:fldCharType="separate"/>
-            </w:r>
-            <w:r>
-              <w:rPr>
-                <w:noProof/>
-                <w:webHidden/>
-              </w:rPr>
-              <w:t>2</w:t>
-            </w:r>
-            <w:r>
-              <w:rPr>
-                <w:noProof/>
-                <w:webHidden/>
-              </w:rPr>
-              <w:fldChar w:fldCharType="end"/>
-            </w:r>
-          </w:hyperlink>
-        </w:p>
-        <w:p>
-          <w:pPr>
-            <w:pStyle w:val="TOC1"/>
-            <w:tabs>
-              <w:tab w:val="left" w:pos="440"/>
-              <w:tab w:val="right" w:leader="dot" w:pos="9016"/>
-            </w:tabs>
-            <w:rPr>
-              <w:rFonts w:eastAsiaTheme="minorEastAsia"/>
-              <w:noProof/>
-              <w:lang w:eastAsia="en-IN"/>
-            </w:rPr>
-          </w:pPr>
-          <w:hyperlink w:anchor="_Toc73559677" w:history="1">
-            <w:r>
-              <w:rPr>
-                <w:rStyle w:val="Hyperlink"/>
-                <w:rFonts w:cstheme="minorHAnsi"/>
-                <w:noProof/>
-              </w:rPr>
-              <w:t>2.</w:t>
-            </w:r>
-            <w:r>
-              <w:rPr>
-                <w:rFonts w:eastAsiaTheme="minorEastAsia"/>
-                <w:noProof/>
-                <w:lang w:eastAsia="en-IN"/>
-              </w:rPr>
-              <w:tab/>
-            </w:r>
-            <w:r>
-              <w:rPr>
-                <w:rStyle w:val="Hyperlink"/>
-                <w:rFonts w:cstheme="minorHAnsi"/>
-                <w:noProof/>
-              </w:rPr>
-              <w:t>Design Concept</w:t>
-            </w:r>
-            <w:r>
-              <w:rPr>
-                <w:noProof/>
-                <w:webHidden/>
-              </w:rPr>
-              <w:tab/>
-            </w:r>
-            <w:r>
-              <w:rPr>
-                <w:noProof/>
-                <w:webHidden/>
-              </w:rPr>
-              <w:fldChar w:fldCharType="begin"/>
-            </w:r>
-            <w:r>
-              <w:rPr>
-                <w:noProof/>
-                <w:webHidden/>
-              </w:rPr>
-              <w:instrText xml:space="preserve"> PAGEREF _Toc73559677 \h </w:instrText>
-            </w:r>
-            <w:r>
-              <w:rPr>
-                <w:noProof/>
-                <w:webHidden/>
-              </w:rPr>
-            </w:r>
-            <w:r>
-              <w:rPr>
-                <w:noProof/>
-                <w:webHidden/>
-              </w:rPr>
-              <w:fldChar w:fldCharType="separate"/>
-            </w:r>
-            <w:r>
-              <w:rPr>
-                <w:noProof/>
-                <w:webHidden/>
-              </w:rPr>
-              <w:t>3</w:t>
-            </w:r>
-            <w:r>
-              <w:rPr>
-                <w:noProof/>
-                <w:webHidden/>
-              </w:rPr>
-              <w:fldChar w:fldCharType="end"/>
-            </w:r>
-          </w:hyperlink>
-        </w:p>
-        <w:p>
-          <w:pPr>
-            <w:pStyle w:val="TOC1"/>
-            <w:tabs>
-              <w:tab w:val="left" w:pos="440"/>
-              <w:tab w:val="right" w:leader="dot" w:pos="9016"/>
-            </w:tabs>
-            <w:rPr>
-              <w:rFonts w:eastAsiaTheme="minorEastAsia"/>
-              <w:noProof/>
-              <w:lang w:eastAsia="en-IN"/>
-            </w:rPr>
-          </w:pPr>
-          <w:hyperlink w:anchor="_Toc73559678" w:history="1">
-            <w:r>
-              <w:rPr>
-                <w:rStyle w:val="Hyperlink"/>
-                <w:rFonts w:cstheme="minorHAnsi"/>
-                <w:noProof/>
-              </w:rPr>
-              <w:t>3.</w:t>
-            </w:r>
-            <w:r>
-              <w:rPr>
-                <w:rFonts w:eastAsiaTheme="minorEastAsia"/>
-                <w:noProof/>
-                <w:lang w:eastAsia="en-IN"/>
-              </w:rPr>
-              <w:tab/>
-            </w:r>
-            <w:r>
-              <w:rPr>
-                <w:rStyle w:val="Hyperlink"/>
-                <w:rFonts w:cstheme="minorHAnsi"/>
-                <w:noProof/>
-              </w:rPr>
-              <w:t>Protocol Format</w:t>
-            </w:r>
-            <w:r>
-              <w:rPr>
-                <w:noProof/>
-                <w:webHidden/>
-              </w:rPr>
-              <w:tab/>
-            </w:r>
-            <w:r>
-              <w:rPr>
-                <w:noProof/>
-                <w:webHidden/>
-              </w:rPr>
-              <w:fldChar w:fldCharType="begin"/>
-            </w:r>
-            <w:r>
-              <w:rPr>
-                <w:noProof/>
-                <w:webHidden/>
-              </w:rPr>
-              <w:instrText xml:space="preserve"> PAGEREF _Toc73559678 \h </w:instrText>
-            </w:r>
-            <w:r>
-              <w:rPr>
-                <w:noProof/>
-                <w:webHidden/>
-              </w:rPr>
-            </w:r>
-            <w:r>
-              <w:rPr>
-                <w:noProof/>
-                <w:webHidden/>
-              </w:rPr>
-              <w:fldChar w:fldCharType="separate"/>
-            </w:r>
-            <w:r>
-              <w:rPr>
-                <w:noProof/>
-                <w:webHidden/>
-              </w:rPr>
-              <w:t>4</w:t>
-            </w:r>
-            <w:r>
-              <w:rPr>
-                <w:noProof/>
-                <w:webHidden/>
-              </w:rPr>
-              <w:fldChar w:fldCharType="end"/>
-            </w:r>
-          </w:hyperlink>
-        </w:p>
-        <w:p>
-          <w:pPr>
-            <w:pStyle w:val="TOC2"/>
-            <w:tabs>
-              <w:tab w:val="left" w:pos="880"/>
-              <w:tab w:val="right" w:leader="dot" w:pos="9016"/>
-            </w:tabs>
-            <w:rPr>
-              <w:rFonts w:eastAsiaTheme="minorEastAsia"/>
-              <w:noProof/>
-              <w:lang w:eastAsia="en-IN"/>
-            </w:rPr>
-          </w:pPr>
-          <w:hyperlink w:anchor="_Toc73559679" w:history="1">
-            <w:r>
-              <w:rPr>
-                <w:rStyle w:val="Hyperlink"/>
-                <w:rFonts w:cstheme="minorHAnsi"/>
-                <w:noProof/>
-              </w:rPr>
-              <w:t>3.1</w:t>
-            </w:r>
-            <w:r>
-              <w:rPr>
-                <w:rFonts w:eastAsiaTheme="minorEastAsia"/>
-                <w:noProof/>
-                <w:lang w:eastAsia="en-IN"/>
-              </w:rPr>
-              <w:tab/>
-            </w:r>
-            <w:r>
-              <w:rPr>
-                <w:rStyle w:val="Hyperlink"/>
-                <w:rFonts w:cstheme="minorHAnsi"/>
-                <w:noProof/>
-              </w:rPr>
-              <w:t>Destination Address:</w:t>
-            </w:r>
-            <w:r>
-              <w:rPr>
-                <w:noProof/>
-                <w:webHidden/>
-              </w:rPr>
-              <w:tab/>
-            </w:r>
-            <w:r>
-              <w:rPr>
-                <w:noProof/>
-                <w:webHidden/>
-              </w:rPr>
-              <w:fldChar w:fldCharType="begin"/>
-            </w:r>
-            <w:r>
-              <w:rPr>
-                <w:noProof/>
-                <w:webHidden/>
-              </w:rPr>
-              <w:instrText xml:space="preserve"> PAGEREF _Toc73559679 \h </w:instrText>
-            </w:r>
-            <w:r>
-              <w:rPr>
-                <w:noProof/>
-                <w:webHidden/>
-              </w:rPr>
-            </w:r>
-            <w:r>
-              <w:rPr>
-                <w:noProof/>
-                <w:webHidden/>
-              </w:rPr>
-              <w:fldChar w:fldCharType="separate"/>
-            </w:r>
-            <w:r>
-              <w:rPr>
-                <w:noProof/>
-                <w:webHidden/>
-              </w:rPr>
-              <w:t>4</w:t>
-            </w:r>
-            <w:r>
-              <w:rPr>
-                <w:noProof/>
-                <w:webHidden/>
-              </w:rPr>
-              <w:fldChar w:fldCharType="end"/>
-            </w:r>
-          </w:hyperlink>
-        </w:p>
-        <w:p>
-          <w:pPr>
-            <w:pStyle w:val="TOC2"/>
-            <w:tabs>
-              <w:tab w:val="left" w:pos="880"/>
-              <w:tab w:val="right" w:leader="dot" w:pos="9016"/>
-            </w:tabs>
-            <w:rPr>
-              <w:rFonts w:eastAsiaTheme="minorEastAsia"/>
-              <w:noProof/>
-              <w:lang w:eastAsia="en-IN"/>
-            </w:rPr>
-          </w:pPr>
-          <w:hyperlink w:anchor="_Toc73559680" w:history="1">
-            <w:r>
-              <w:rPr>
-                <w:rStyle w:val="Hyperlink"/>
-                <w:rFonts w:cstheme="minorHAnsi"/>
-                <w:noProof/>
-              </w:rPr>
-              <w:t>3.2</w:t>
-            </w:r>
-            <w:r>
-              <w:rPr>
-                <w:rFonts w:eastAsiaTheme="minorEastAsia"/>
-                <w:noProof/>
-                <w:lang w:eastAsia="en-IN"/>
-              </w:rPr>
-              <w:tab/>
-            </w:r>
-            <w:r>
-              <w:rPr>
-                <w:rStyle w:val="Hyperlink"/>
-                <w:rFonts w:cstheme="minorHAnsi"/>
-                <w:noProof/>
-              </w:rPr>
-              <w:t>Source Address:</w:t>
-            </w:r>
-            <w:r>
-              <w:rPr>
-                <w:noProof/>
-                <w:webHidden/>
-              </w:rPr>
-              <w:tab/>
-            </w:r>
-            <w:r>
-              <w:rPr>
-                <w:noProof/>
-                <w:webHidden/>
-              </w:rPr>
-              <w:fldChar w:fldCharType="begin"/>
-            </w:r>
-            <w:r>
-              <w:rPr>
-                <w:noProof/>
-                <w:webHidden/>
-              </w:rPr>
-              <w:instrText xml:space="preserve"> PAGEREF _Toc73559680 \h </w:instrText>
-            </w:r>
-            <w:r>
-              <w:rPr>
-                <w:noProof/>
-                <w:webHidden/>
-              </w:rPr>
-            </w:r>
-            <w:r>
-              <w:rPr>
-                <w:noProof/>
-                <w:webHidden/>
-              </w:rPr>
-              <w:fldChar w:fldCharType="separate"/>
-            </w:r>
-            <w:r>
-              <w:rPr>
-                <w:noProof/>
-                <w:webHidden/>
-              </w:rPr>
-              <w:t>4</w:t>
-            </w:r>
-            <w:r>
-              <w:rPr>
-                <w:noProof/>
-                <w:webHidden/>
-              </w:rPr>
-              <w:fldChar w:fldCharType="end"/>
-            </w:r>
-          </w:hyperlink>
-        </w:p>
-        <w:p>
-          <w:pPr>
-            <w:pStyle w:val="TOC2"/>
-            <w:tabs>
-              <w:tab w:val="left" w:pos="880"/>
-              <w:tab w:val="right" w:leader="dot" w:pos="9016"/>
-            </w:tabs>
-            <w:rPr>
-              <w:rFonts w:eastAsiaTheme="minorEastAsia"/>
-              <w:noProof/>
-              <w:lang w:eastAsia="en-IN"/>
-            </w:rPr>
-          </w:pPr>
-          <w:hyperlink w:anchor="_Toc73559681" w:history="1">
-            <w:r>
-              <w:rPr>
-                <w:rStyle w:val="Hyperlink"/>
-                <w:rFonts w:cstheme="minorHAnsi"/>
-                <w:noProof/>
-              </w:rPr>
-              <w:t>3.3</w:t>
-            </w:r>
-            <w:r>
-              <w:rPr>
-                <w:rFonts w:eastAsiaTheme="minorEastAsia"/>
-                <w:noProof/>
-                <w:lang w:eastAsia="en-IN"/>
-              </w:rPr>
-              <w:tab/>
-            </w:r>
-            <w:r>
-              <w:rPr>
-                <w:rStyle w:val="Hyperlink"/>
-                <w:rFonts w:cstheme="minorHAnsi"/>
-                <w:noProof/>
-              </w:rPr>
-              <w:t>Message Type:</w:t>
-            </w:r>
-            <w:r>
-              <w:rPr>
-                <w:noProof/>
-                <w:webHidden/>
-              </w:rPr>
-              <w:tab/>
-            </w:r>
-            <w:r>
-              <w:rPr>
-                <w:noProof/>
-                <w:webHidden/>
-              </w:rPr>
-              <w:fldChar w:fldCharType="begin"/>
-            </w:r>
-            <w:r>
-              <w:rPr>
-                <w:noProof/>
-                <w:webHidden/>
-              </w:rPr>
-              <w:instrText xml:space="preserve"> PAGEREF _Toc73559681 \h </w:instrText>
-            </w:r>
-            <w:r>
-              <w:rPr>
-                <w:noProof/>
-                <w:webHidden/>
-              </w:rPr>
-            </w:r>
-            <w:r>
-              <w:rPr>
-                <w:noProof/>
-                <w:webHidden/>
-              </w:rPr>
-              <w:fldChar w:fldCharType="separate"/>
-            </w:r>
-            <w:r>
-              <w:rPr>
-                <w:noProof/>
-                <w:webHidden/>
-              </w:rPr>
-              <w:t>4</w:t>
-            </w:r>
-            <w:r>
-              <w:rPr>
-                <w:noProof/>
-                <w:webHidden/>
-              </w:rPr>
-              <w:fldChar w:fldCharType="end"/>
-            </w:r>
-          </w:hyperlink>
-        </w:p>
-        <w:p>
-          <w:pPr>
-            <w:pStyle w:val="TOC2"/>
-            <w:tabs>
-              <w:tab w:val="left" w:pos="880"/>
-              <w:tab w:val="right" w:leader="dot" w:pos="9016"/>
-            </w:tabs>
-            <w:rPr>
-              <w:rFonts w:eastAsiaTheme="minorEastAsia"/>
-              <w:noProof/>
-              <w:lang w:eastAsia="en-IN"/>
-            </w:rPr>
-          </w:pPr>
-          <w:hyperlink w:anchor="_Toc73559682" w:history="1">
-            <w:r>
-              <w:rPr>
-                <w:rStyle w:val="Hyperlink"/>
-                <w:rFonts w:cstheme="minorHAnsi"/>
-                <w:noProof/>
-              </w:rPr>
-              <w:t>3.4</w:t>
-            </w:r>
-            <w:r>
-              <w:rPr>
-                <w:rFonts w:eastAsiaTheme="minorEastAsia"/>
-                <w:noProof/>
-                <w:lang w:eastAsia="en-IN"/>
-              </w:rPr>
-              <w:tab/>
-            </w:r>
-            <w:r>
-              <w:rPr>
-                <w:rStyle w:val="Hyperlink"/>
-                <w:rFonts w:cstheme="minorHAnsi"/>
-                <w:noProof/>
-              </w:rPr>
-              <w:t>Packet Length:</w:t>
-            </w:r>
-            <w:r>
-              <w:rPr>
-                <w:noProof/>
-                <w:webHidden/>
-              </w:rPr>
-              <w:tab/>
-            </w:r>
-            <w:r>
-              <w:rPr>
-                <w:noProof/>
-                <w:webHidden/>
-              </w:rPr>
-              <w:fldChar w:fldCharType="begin"/>
-            </w:r>
-            <w:r>
-              <w:rPr>
-                <w:noProof/>
-                <w:webHidden/>
-              </w:rPr>
-              <w:instrText xml:space="preserve"> PAGEREF _Toc73559682 \h </w:instrText>
-            </w:r>
-            <w:r>
-              <w:rPr>
-                <w:noProof/>
-                <w:webHidden/>
-              </w:rPr>
-            </w:r>
-            <w:r>
-              <w:rPr>
-                <w:noProof/>
-                <w:webHidden/>
-              </w:rPr>
-              <w:fldChar w:fldCharType="separate"/>
-            </w:r>
-            <w:r>
-              <w:rPr>
-                <w:noProof/>
-                <w:webHidden/>
-              </w:rPr>
-              <w:t>5</w:t>
-            </w:r>
-            <w:r>
-              <w:rPr>
-                <w:noProof/>
-                <w:webHidden/>
-              </w:rPr>
-              <w:fldChar w:fldCharType="end"/>
-            </w:r>
-          </w:hyperlink>
-        </w:p>
-        <w:p>
-          <w:pPr>
-            <w:pStyle w:val="TOC2"/>
-            <w:tabs>
-              <w:tab w:val="left" w:pos="880"/>
-              <w:tab w:val="right" w:leader="dot" w:pos="9016"/>
-            </w:tabs>
-            <w:rPr>
-              <w:rFonts w:eastAsiaTheme="minorEastAsia"/>
-              <w:noProof/>
-              <w:lang w:eastAsia="en-IN"/>
-            </w:rPr>
-          </w:pPr>
-          <w:hyperlink w:anchor="_Toc73559683" w:history="1">
-            <w:r>
-              <w:rPr>
-                <w:rStyle w:val="Hyperlink"/>
-                <w:rFonts w:cstheme="minorHAnsi"/>
-                <w:noProof/>
-              </w:rPr>
-              <w:t>3.5</w:t>
-            </w:r>
-            <w:r>
-              <w:rPr>
-                <w:rFonts w:eastAsiaTheme="minorEastAsia"/>
-                <w:noProof/>
-                <w:lang w:eastAsia="en-IN"/>
-              </w:rPr>
-              <w:tab/>
-            </w:r>
-            <w:r>
-              <w:rPr>
-                <w:rStyle w:val="Hyperlink"/>
-                <w:rFonts w:cstheme="minorHAnsi"/>
-                <w:noProof/>
-              </w:rPr>
-              <w:t>Data 1 to N/Payload:</w:t>
-            </w:r>
-            <w:r>
-              <w:rPr>
-                <w:noProof/>
-                <w:webHidden/>
-              </w:rPr>
-              <w:tab/>
-            </w:r>
-            <w:r>
-              <w:rPr>
-                <w:noProof/>
-                <w:webHidden/>
-              </w:rPr>
-              <w:fldChar w:fldCharType="begin"/>
-            </w:r>
-            <w:r>
-              <w:rPr>
-                <w:noProof/>
-                <w:webHidden/>
-              </w:rPr>
-              <w:instrText xml:space="preserve"> PAGEREF _Toc73559683 \h </w:instrText>
-            </w:r>
-            <w:r>
-              <w:rPr>
-                <w:noProof/>
-                <w:webHidden/>
-              </w:rPr>
-            </w:r>
-            <w:r>
-              <w:rPr>
-                <w:noProof/>
-                <w:webHidden/>
-              </w:rPr>
-              <w:fldChar w:fldCharType="separate"/>
-            </w:r>
-            <w:r>
-              <w:rPr>
-                <w:noProof/>
-                <w:webHidden/>
-              </w:rPr>
-              <w:t>5</w:t>
-            </w:r>
-            <w:r>
-              <w:rPr>
-                <w:noProof/>
-                <w:webHidden/>
-              </w:rPr>
-              <w:fldChar w:fldCharType="end"/>
-            </w:r>
-          </w:hyperlink>
-        </w:p>
-        <w:p>
-          <w:pPr>
-            <w:pStyle w:val="TOC2"/>
-            <w:tabs>
-              <w:tab w:val="left" w:pos="880"/>
-              <w:tab w:val="right" w:leader="dot" w:pos="9016"/>
-            </w:tabs>
-            <w:rPr>
-              <w:rFonts w:eastAsiaTheme="minorEastAsia"/>
-              <w:noProof/>
-              <w:lang w:eastAsia="en-IN"/>
-            </w:rPr>
-          </w:pPr>
-          <w:hyperlink w:anchor="_Toc73559684" w:history="1">
-            <w:r>
-              <w:rPr>
-                <w:rStyle w:val="Hyperlink"/>
-                <w:rFonts w:cstheme="minorHAnsi"/>
-                <w:noProof/>
-              </w:rPr>
-              <w:t>3.6</w:t>
-            </w:r>
-            <w:r>
-              <w:rPr>
-                <w:rFonts w:eastAsiaTheme="minorEastAsia"/>
-                <w:noProof/>
-                <w:lang w:eastAsia="en-IN"/>
-              </w:rPr>
-              <w:tab/>
-            </w:r>
-            <w:r>
-              <w:rPr>
-                <w:rStyle w:val="Hyperlink"/>
-                <w:rFonts w:cstheme="minorHAnsi"/>
-                <w:noProof/>
-              </w:rPr>
-              <w:t>CRC:</w:t>
-            </w:r>
-            <w:r>
-              <w:rPr>
-                <w:noProof/>
-                <w:webHidden/>
-              </w:rPr>
-              <w:tab/>
-            </w:r>
-            <w:r>
-              <w:rPr>
-                <w:noProof/>
-                <w:webHidden/>
-              </w:rPr>
-              <w:fldChar w:fldCharType="begin"/>
-            </w:r>
-            <w:r>
-              <w:rPr>
-                <w:noProof/>
-                <w:webHidden/>
-              </w:rPr>
-              <w:instrText xml:space="preserve"> PAGEREF _Toc73559684 \h </w:instrText>
-            </w:r>
-            <w:r>
-              <w:rPr>
-                <w:noProof/>
-                <w:webHidden/>
-              </w:rPr>
-            </w:r>
-            <w:r>
-              <w:rPr>
-                <w:noProof/>
-                <w:webHidden/>
-              </w:rPr>
-              <w:fldChar w:fldCharType="separate"/>
-            </w:r>
-            <w:r>
-              <w:rPr>
-                <w:noProof/>
-                <w:webHidden/>
-              </w:rPr>
-              <w:t>5</w:t>
-            </w:r>
-            <w:r>
-              <w:rPr>
-                <w:noProof/>
-                <w:webHidden/>
-              </w:rPr>
-              <w:fldChar w:fldCharType="end"/>
-            </w:r>
-          </w:hyperlink>
-        </w:p>
-        <w:p>
-          <w:pPr>
-            <w:pStyle w:val="TOC1"/>
-            <w:tabs>
-              <w:tab w:val="left" w:pos="440"/>
-              <w:tab w:val="right" w:leader="dot" w:pos="9016"/>
-            </w:tabs>
-            <w:rPr>
-              <w:rFonts w:eastAsiaTheme="minorEastAsia"/>
-              <w:noProof/>
-              <w:lang w:eastAsia="en-IN"/>
-            </w:rPr>
-          </w:pPr>
-          <w:hyperlink w:anchor="_Toc73559685" w:history="1">
-            <w:r>
-              <w:rPr>
-                <w:rStyle w:val="Hyperlink"/>
-                <w:rFonts w:cstheme="minorHAnsi"/>
-                <w:noProof/>
-              </w:rPr>
-              <w:t>4.</w:t>
-            </w:r>
-            <w:r>
-              <w:rPr>
-                <w:rFonts w:eastAsiaTheme="minorEastAsia"/>
-                <w:noProof/>
-                <w:lang w:eastAsia="en-IN"/>
-              </w:rPr>
-              <w:tab/>
-            </w:r>
-            <w:r>
-              <w:rPr>
-                <w:rStyle w:val="Hyperlink"/>
-                <w:rFonts w:cstheme="minorHAnsi"/>
-                <w:noProof/>
-              </w:rPr>
-              <w:t>Message Topology</w:t>
-            </w:r>
-            <w:r>
-              <w:rPr>
-                <w:noProof/>
-                <w:webHidden/>
-              </w:rPr>
-              <w:tab/>
-            </w:r>
-            <w:r>
-              <w:rPr>
-                <w:noProof/>
-                <w:webHidden/>
-              </w:rPr>
-              <w:fldChar w:fldCharType="begin"/>
-            </w:r>
-            <w:r>
-              <w:rPr>
-                <w:noProof/>
-                <w:webHidden/>
-              </w:rPr>
-              <w:instrText xml:space="preserve"> PAGEREF _Toc73559685 \h </w:instrText>
-            </w:r>
-            <w:r>
-              <w:rPr>
-                <w:noProof/>
-                <w:webHidden/>
-              </w:rPr>
-            </w:r>
-            <w:r>
-              <w:rPr>
-                <w:noProof/>
-                <w:webHidden/>
-              </w:rPr>
-              <w:fldChar w:fldCharType="separate"/>
-            </w:r>
-            <w:r>
-              <w:rPr>
-                <w:noProof/>
-                <w:webHidden/>
-              </w:rPr>
-              <w:t>6</w:t>
-            </w:r>
-            <w:r>
-              <w:rPr>
-                <w:noProof/>
-                <w:webHidden/>
-              </w:rPr>
-              <w:fldChar w:fldCharType="end"/>
-            </w:r>
-          </w:hyperlink>
-        </w:p>
-        <w:p>
-          <w:pPr>
-            <w:pStyle w:val="TOC1"/>
-            <w:tabs>
-              <w:tab w:val="left" w:pos="440"/>
-              <w:tab w:val="right" w:leader="dot" w:pos="9016"/>
-            </w:tabs>
-            <w:rPr>
-              <w:rFonts w:eastAsiaTheme="minorEastAsia"/>
-              <w:noProof/>
-              <w:lang w:eastAsia="en-IN"/>
-            </w:rPr>
-          </w:pPr>
-          <w:hyperlink w:anchor="_Toc73559686" w:history="1">
-            <w:r>
-              <w:rPr>
-                <w:rStyle w:val="Hyperlink"/>
-                <w:rFonts w:cstheme="minorHAnsi"/>
-                <w:noProof/>
-              </w:rPr>
-              <w:t>5.</w:t>
-            </w:r>
-            <w:r>
-              <w:rPr>
-                <w:rFonts w:eastAsiaTheme="minorEastAsia"/>
-                <w:noProof/>
-                <w:lang w:eastAsia="en-IN"/>
-              </w:rPr>
-              <w:tab/>
-            </w:r>
-            <w:r>
-              <w:rPr>
-                <w:rStyle w:val="Hyperlink"/>
-                <w:rFonts w:cstheme="minorHAnsi"/>
-                <w:noProof/>
-              </w:rPr>
-              <w:t>Challenges</w:t>
-            </w:r>
-            <w:r>
-              <w:rPr>
-                <w:noProof/>
-                <w:webHidden/>
-              </w:rPr>
-              <w:tab/>
-            </w:r>
-            <w:r>
-              <w:rPr>
-                <w:noProof/>
-                <w:webHidden/>
-              </w:rPr>
-              <w:fldChar w:fldCharType="begin"/>
-            </w:r>
-            <w:r>
-              <w:rPr>
-                <w:noProof/>
-                <w:webHidden/>
-              </w:rPr>
-              <w:instrText xml:space="preserve"> PAGEREF _Toc73559686 \h </w:instrText>
-            </w:r>
-            <w:r>
-              <w:rPr>
-                <w:noProof/>
-                <w:webHidden/>
-              </w:rPr>
-            </w:r>
-            <w:r>
-              <w:rPr>
-                <w:noProof/>
-                <w:webHidden/>
-              </w:rPr>
-              <w:fldChar w:fldCharType="separate"/>
-            </w:r>
-            <w:r>
-              <w:rPr>
-                <w:noProof/>
-                <w:webHidden/>
-              </w:rPr>
-              <w:t>8</w:t>
-            </w:r>
-            <w:r>
-              <w:rPr>
-                <w:noProof/>
-                <w:webHidden/>
-              </w:rPr>
-              <w:fldChar w:fldCharType="end"/>
-            </w:r>
-          </w:hyperlink>
-        </w:p>
-        <w:p>
-          <w:pPr>
-            <w:pStyle w:val="TOC1"/>
-            <w:tabs>
-              <w:tab w:val="left" w:pos="440"/>
-              <w:tab w:val="right" w:leader="dot" w:pos="9016"/>
-            </w:tabs>
-            <w:rPr>
-              <w:rFonts w:eastAsiaTheme="minorEastAsia"/>
-              <w:noProof/>
-              <w:lang w:eastAsia="en-IN"/>
-            </w:rPr>
-          </w:pPr>
-          <w:hyperlink w:anchor="_Toc73559687" w:history="1">
-            <w:r>
-              <w:rPr>
-                <w:rStyle w:val="Hyperlink"/>
-                <w:rFonts w:cstheme="minorHAnsi"/>
-                <w:noProof/>
-              </w:rPr>
-              <w:t>6.</w:t>
-            </w:r>
-            <w:r>
-              <w:rPr>
-                <w:rFonts w:eastAsiaTheme="minorEastAsia"/>
-                <w:noProof/>
-                <w:lang w:eastAsia="en-IN"/>
-              </w:rPr>
-              <w:tab/>
-            </w:r>
-            <w:r>
-              <w:rPr>
-                <w:rStyle w:val="Hyperlink"/>
-                <w:rFonts w:cstheme="minorHAnsi"/>
-                <w:noProof/>
-              </w:rPr>
-              <w:t>Solution for Challenges</w:t>
-            </w:r>
-            <w:r>
-              <w:rPr>
-                <w:noProof/>
-                <w:webHidden/>
-              </w:rPr>
-              <w:tab/>
-            </w:r>
-            <w:r>
-              <w:rPr>
-                <w:noProof/>
-                <w:webHidden/>
-              </w:rPr>
-              <w:fldChar w:fldCharType="begin"/>
-            </w:r>
-            <w:r>
-              <w:rPr>
-                <w:noProof/>
-                <w:webHidden/>
-              </w:rPr>
-              <w:instrText xml:space="preserve"> PAGEREF _Toc73559687 \h </w:instrText>
-            </w:r>
-            <w:r>
-              <w:rPr>
-                <w:noProof/>
-                <w:webHidden/>
-              </w:rPr>
-            </w:r>
-            <w:r>
-              <w:rPr>
-                <w:noProof/>
-                <w:webHidden/>
-              </w:rPr>
-              <w:fldChar w:fldCharType="separate"/>
-            </w:r>
-            <w:r>
-              <w:rPr>
-                <w:noProof/>
-                <w:webHidden/>
-              </w:rPr>
-              <w:t>9</w:t>
-            </w:r>
-            <w:r>
-              <w:rPr>
-                <w:noProof/>
-                <w:webHidden/>
-              </w:rPr>
-              <w:fldChar w:fldCharType="end"/>
-            </w:r>
-          </w:hyperlink>
-        </w:p>
-        <w:p>
-          <w:r>
-            <w:rPr>
-              <w:b/>
-              <w:bCs/>
-              <w:noProof/>
-            </w:rPr>
-            <w:fldChar w:fldCharType="end"/>
-          </w:r>
-        </w:p>
-      </w:sdtContent>
-    </w:sdt>
-    <w:p>
-      <w:pPr>
-        <w:rPr>
-          <w:rFonts w:eastAsiaTheme="majorEastAsia" w:cstheme="minorHAnsi"/>
-          <w:color w:val="2F5496" w:themeColor="accent1" w:themeShade="BF"/>
-          <w:sz w:val="40"/>
-          <w:szCs w:val="32"/>
-        </w:rPr>
-      </w:pPr>
-      <w:r>
-        <w:rPr>
-          <w:rFonts w:cstheme="minorHAnsi"/>
-          <w:sz w:val="40"/>
-        </w:rPr>
-        <w:br w:type="page"/>
-      </w:r>
-    </w:p>
     <w:p>
       <w:pPr>
         <w:rPr>
@@ -1141,43 +16,116 @@
           <w:sz w:val="24"/>
           <w:szCs w:val="24"/>
         </w:rPr>
-        <w:lastRenderedPageBreak/>
-        <w:t>I am using STM32F072 DiscoveryKit board developing monitoring Device application</w:t>
-      </w:r>
-    </w:p>
-    <w:p>
-      <w:pPr>
+        <w:t xml:space="preserve">I am using STM32F072 </w:t>
+      </w:r>
+      <w:proofErr w:type="spellStart"/>
+      <w:r>
         <w:rPr>
           <w:rFonts w:cstheme="minorHAnsi"/>
           <w:sz w:val="24"/>
           <w:szCs w:val="24"/>
         </w:rPr>
-      </w:pPr>
-    </w:p>
-    <w:p>
-      <w:pPr>
+        <w:t>DiscoveryKit</w:t>
+      </w:r>
+      <w:proofErr w:type="spellEnd"/>
+      <w:r>
         <w:rPr>
           <w:rFonts w:cstheme="minorHAnsi"/>
           <w:sz w:val="24"/>
           <w:szCs w:val="24"/>
         </w:rPr>
-      </w:pPr>
-      <w:r>
+        <w:t xml:space="preserve"> board developing monitoring Device application</w:t>
+      </w:r>
+    </w:p>
+    <w:p>
+      <w:pPr>
         <w:rPr>
           <w:rFonts w:cstheme="minorHAnsi"/>
           <w:sz w:val="24"/>
           <w:szCs w:val="24"/>
         </w:rPr>
-        <w:t>Compiler = KEIL ARM C compile free version from below link</w:t>
-      </w:r>
-    </w:p>
-    <w:p>
-      <w:pPr>
-        <w:rPr>
-          <w:rFonts w:cstheme="minorHAnsi"/>
+      </w:pPr>
+    </w:p>
+    <w:p>
+      <w:pPr>
+        <w:rPr>
+          <w:rFonts w:cstheme="minorHAnsi"/>
+          <w:sz w:val="24"/>
+          <w:szCs w:val="24"/>
+        </w:rPr>
+      </w:pPr>
+      <w:r>
+        <w:rPr>
+          <w:rFonts w:cstheme="minorHAnsi"/>
+          <w:sz w:val="24"/>
+          <w:szCs w:val="24"/>
+        </w:rPr>
+        <w:t xml:space="preserve">Hex file path: </w:t>
+      </w:r>
+    </w:p>
+    <w:p>
+      <w:pPr>
+        <w:rPr>
+          <w:rFonts w:cstheme="minorHAnsi"/>
+          <w:sz w:val="24"/>
+          <w:szCs w:val="24"/>
         </w:rPr>
       </w:pPr>
       <w:hyperlink r:id="rId8" w:history="1">
+        <w:r>
+          <w:rPr>
+            <w:rStyle w:val="Hyperlink"/>
+            <w:rFonts w:cstheme="minorHAnsi"/>
+            <w:sz w:val="24"/>
+            <w:szCs w:val="24"/>
+          </w:rPr>
+          <w:t>https://github.com/bhaveshkumardhameliya/EATON/blob/3c9f2f5e47995540f2ca1245baf06aafa3fcb672/Code/MonitoringDevices/Objects/MonitoringDevices.hex</w:t>
+        </w:r>
+      </w:hyperlink>
+    </w:p>
+    <w:p>
+      <w:pPr>
+        <w:rPr>
+          <w:rFonts w:cstheme="minorHAnsi"/>
+          <w:sz w:val="24"/>
+          <w:szCs w:val="24"/>
+        </w:rPr>
+      </w:pPr>
+    </w:p>
+    <w:p>
+      <w:pPr>
+        <w:rPr>
+          <w:rFonts w:cstheme="minorHAnsi"/>
+          <w:sz w:val="24"/>
+          <w:szCs w:val="24"/>
+        </w:rPr>
+      </w:pPr>
+      <w:r>
+        <w:rPr>
+          <w:rFonts w:cstheme="minorHAnsi"/>
+          <w:sz w:val="24"/>
+          <w:szCs w:val="24"/>
+        </w:rPr>
+        <w:t xml:space="preserve">Compiler = KEIL ARM C compile free version from below </w:t>
+      </w:r>
+      <w:proofErr w:type="gramStart"/>
+      <w:r>
+        <w:rPr>
+          <w:rFonts w:cstheme="minorHAnsi"/>
+          <w:sz w:val="24"/>
+          <w:szCs w:val="24"/>
+        </w:rPr>
+        <w:t>link</w:t>
+      </w:r>
+      <w:proofErr w:type="gramEnd"/>
+    </w:p>
+    <w:p>
+      <w:pPr>
+        <w:rPr>
+          <w:rFonts w:cstheme="minorHAnsi"/>
+        </w:rPr>
+      </w:pPr>
+      <w:hyperlink r:id="rId9" w:history="1">
         <w:r>
           <w:rPr>
             <w:rStyle w:val="Hyperlink"/>
@@ -1204,32 +152,256 @@
         <w:rPr>
           <w:rFonts w:cstheme="minorHAnsi"/>
         </w:rPr>
-        <w:t>The complete package of Source code and hex file are uploaded into Github, You can download the set up and load Hex file using ST32 ST-LINK utility.</w:t>
-      </w:r>
-    </w:p>
-    <w:p>
-      <w:pPr>
-        <w:rPr>
-          <w:rFonts w:cstheme="minorHAnsi"/>
-        </w:rPr>
-      </w:pPr>
-      <w:r>
-        <w:rPr>
-          <w:rFonts w:cstheme="minorHAnsi"/>
-        </w:rPr>
-        <w:t>I have used Docklight Software to simulate the devices and sending message from Docklight software.</w:t>
-      </w:r>
-    </w:p>
-    <w:p>
-      <w:pPr>
-        <w:rPr>
-          <w:rFonts w:cstheme="minorHAnsi"/>
-        </w:rPr>
-      </w:pPr>
-      <w:r>
-        <w:rPr>
-          <w:rFonts w:cstheme="minorHAnsi"/>
-        </w:rPr>
+        <w:t xml:space="preserve">The complete package of Source code and hex file are uploaded into </w:t>
+      </w:r>
+      <w:proofErr w:type="spellStart"/>
+      <w:r>
+        <w:rPr>
+          <w:rFonts w:cstheme="minorHAnsi"/>
+        </w:rPr>
+        <w:t>Github</w:t>
+      </w:r>
+      <w:proofErr w:type="spellEnd"/>
+      <w:r>
+        <w:rPr>
+          <w:rFonts w:cstheme="minorHAnsi"/>
+        </w:rPr>
+        <w:t xml:space="preserve">, </w:t>
+      </w:r>
+      <w:proofErr w:type="gramStart"/>
+      <w:r>
+        <w:rPr>
+          <w:rFonts w:cstheme="minorHAnsi"/>
+        </w:rPr>
+        <w:t>You</w:t>
+      </w:r>
+      <w:proofErr w:type="gramEnd"/>
+      <w:r>
+        <w:rPr>
+          <w:rFonts w:cstheme="minorHAnsi"/>
+        </w:rPr>
+        <w:t xml:space="preserve"> can download the set up and load Hex file using ST32 ST-LINK utility.</w:t>
+      </w:r>
+    </w:p>
+    <w:p>
+      <w:pPr>
+        <w:rPr>
+          <w:rFonts w:cstheme="minorHAnsi"/>
+        </w:rPr>
+      </w:pPr>
+    </w:p>
+    <w:p>
+      <w:pPr>
+        <w:rPr>
+          <w:rFonts w:cstheme="minorHAnsi"/>
+        </w:rPr>
+      </w:pPr>
+      <w:r>
+        <w:rPr>
+          <w:rFonts w:cstheme="minorHAnsi"/>
+        </w:rPr>
+        <w:t xml:space="preserve">In code I have implemented Flash CRC validation for 32Kbytes of code size as </w:t>
+      </w:r>
+      <w:proofErr w:type="gramStart"/>
+      <w:r>
+        <w:rPr>
+          <w:rFonts w:cstheme="minorHAnsi"/>
+        </w:rPr>
+        <w:t>my</w:t>
+      </w:r>
+      <w:proofErr w:type="gramEnd"/>
+      <w:r>
+        <w:rPr>
+          <w:rFonts w:cstheme="minorHAnsi"/>
+        </w:rPr>
+        <w:t xml:space="preserve"> per my program size.</w:t>
+      </w:r>
+    </w:p>
+    <w:p>
+      <w:pPr>
+        <w:rPr>
+          <w:rFonts w:cstheme="minorHAnsi"/>
+        </w:rPr>
+      </w:pPr>
+      <w:r>
+        <w:rPr>
+          <w:rFonts w:cstheme="minorHAnsi"/>
+        </w:rPr>
+        <w:t>For that I am using last 4 byte of 32Kbyte flash to store the data of CRC.</w:t>
+      </w:r>
+    </w:p>
+    <w:p>
+      <w:pPr>
+        <w:rPr>
+          <w:rFonts w:cstheme="minorHAnsi"/>
+        </w:rPr>
+      </w:pPr>
+    </w:p>
+    <w:p>
+      <w:pPr>
+        <w:rPr>
+          <w:rFonts w:cstheme="minorHAnsi"/>
+        </w:rPr>
+      </w:pPr>
+      <w:r>
+        <w:rPr>
+          <w:rFonts w:cstheme="minorHAnsi"/>
+        </w:rPr>
+        <w:t xml:space="preserve">I have used </w:t>
+      </w:r>
+      <w:proofErr w:type="spellStart"/>
+      <w:r>
+        <w:rPr>
+          <w:rFonts w:cstheme="minorHAnsi"/>
+        </w:rPr>
+        <w:t>Docklight</w:t>
+      </w:r>
+      <w:proofErr w:type="spellEnd"/>
+      <w:r>
+        <w:rPr>
+          <w:rFonts w:cstheme="minorHAnsi"/>
+        </w:rPr>
+        <w:t xml:space="preserve"> Software to simulate the devices and sending message from </w:t>
+      </w:r>
+      <w:proofErr w:type="spellStart"/>
+      <w:r>
+        <w:rPr>
+          <w:rFonts w:cstheme="minorHAnsi"/>
+        </w:rPr>
+        <w:t>Docklight</w:t>
+      </w:r>
+      <w:proofErr w:type="spellEnd"/>
+      <w:r>
+        <w:rPr>
+          <w:rFonts w:cstheme="minorHAnsi"/>
+        </w:rPr>
+        <w:t xml:space="preserve"> software.</w:t>
+      </w:r>
+    </w:p>
+    <w:p>
+      <w:pPr>
+        <w:rPr>
+          <w:rFonts w:cstheme="minorHAnsi"/>
+        </w:rPr>
+      </w:pPr>
+      <w:r>
+        <w:rPr>
+          <w:rFonts w:cstheme="minorHAnsi"/>
+        </w:rPr>
+        <w:t>You can refer to below link for same,</w:t>
+      </w:r>
+    </w:p>
+    <w:p>
+      <w:pPr>
+        <w:rPr>
+          <w:rStyle w:val="Hyperlink"/>
+          <w:rFonts w:cstheme="minorHAnsi"/>
+        </w:rPr>
+      </w:pPr>
+      <w:r>
+        <w:rPr>
+          <w:rFonts w:cstheme="minorHAnsi"/>
+        </w:rPr>
+        <w:fldChar w:fldCharType="begin"/>
+      </w:r>
+      <w:r>
+        <w:rPr>
+          <w:rFonts w:cstheme="minorHAnsi"/>
+        </w:rPr>
+        <w:instrText xml:space="preserve"> HYPERLINK "https://github.com/bhaveshkumardhameliya/EATON/blob/3c9f2f5e47995540f2ca1245baf06aafa3fcb672/TestingTools" </w:instrText>
+      </w:r>
+      <w:r>
+        <w:rPr>
+          <w:rFonts w:cstheme="minorHAnsi"/>
+        </w:rPr>
+      </w:r>
+      <w:r>
+        <w:rPr>
+          <w:rFonts w:cstheme="minorHAnsi"/>
+        </w:rPr>
+        <w:fldChar w:fldCharType="separate"/>
+      </w:r>
+      <w:r>
+        <w:rPr>
+          <w:rStyle w:val="Hyperlink"/>
+          <w:rFonts w:cstheme="minorHAnsi"/>
+        </w:rPr>
+        <w:t>https://github.com/bhaveshkumardhameliya/EATON/blob/3c9f2f5e47995540f2ca1245baf06aafa3fcb672/</w:t>
+      </w:r>
+      <w:r>
+        <w:rPr>
+          <w:rStyle w:val="Hyperlink"/>
+          <w:rFonts w:cstheme="minorHAnsi"/>
+        </w:rPr>
+        <w:t>Testing</w:t>
+      </w:r>
+      <w:r>
+        <w:rPr>
+          <w:rStyle w:val="Hyperlink"/>
+          <w:rFonts w:cstheme="minorHAnsi"/>
+        </w:rPr>
+        <w:t>T</w:t>
+      </w:r>
+      <w:r>
+        <w:rPr>
+          <w:rStyle w:val="Hyperlink"/>
+          <w:rFonts w:cstheme="minorHAnsi"/>
+        </w:rPr>
+        <w:t>ools</w:t>
+      </w:r>
+    </w:p>
+    <w:p>
+      <w:pPr>
+        <w:rPr>
+          <w:rFonts w:cstheme="minorHAnsi"/>
+        </w:rPr>
+      </w:pPr>
+      <w:r>
+        <w:rPr>
+          <w:rFonts w:cstheme="minorHAnsi"/>
+        </w:rPr>
+        <w:fldChar w:fldCharType="end"/>
+      </w:r>
+    </w:p>
+    <w:p>
+      <w:pPr>
+        <w:rPr>
+          <w:rFonts w:cstheme="minorHAnsi"/>
+        </w:rPr>
+      </w:pPr>
+    </w:p>
+    <w:p>
+      <w:pPr>
+        <w:rPr>
+          <w:rFonts w:cstheme="minorHAnsi"/>
+        </w:rPr>
+      </w:pPr>
+    </w:p>
+    <w:p>
+      <w:pPr>
+        <w:jc w:val="left"/>
+        <w:rPr>
+          <w:rFonts w:cstheme="minorHAnsi"/>
+        </w:rPr>
+      </w:pPr>
+      <w:r>
+        <w:rPr>
+          <w:rFonts w:cstheme="minorHAnsi"/>
+        </w:rPr>
+        <w:br w:type="page"/>
+      </w:r>
+    </w:p>
+    <w:p>
+      <w:pPr>
+        <w:rPr>
+          <w:rFonts w:cstheme="minorHAnsi"/>
+        </w:rPr>
+      </w:pPr>
+      <w:r>
+        <w:rPr>
+          <w:rFonts w:cstheme="minorHAnsi"/>
+        </w:rPr>
+        <w:lastRenderedPageBreak/>
         <w:t xml:space="preserve">Refer to below image for complete setup </w:t>
       </w:r>
     </w:p>
@@ -1243,7 +415,6 @@
         <w:rPr>
           <w:noProof/>
         </w:rPr>
-        <w:lastRenderedPageBreak/>
         <w:drawing>
           <wp:inline distT="0" distB="0" distL="0" distR="0" wp14:anchorId="716F65A6" wp14:editId="3AC1F8FD">
             <wp:extent cx="5731510" cy="7642225"/>
@@ -1262,7 +433,7 @@
                     </pic:cNvPicPr>
                   </pic:nvPicPr>
                   <pic:blipFill>
-                    <a:blip r:embed="rId9">
+                    <a:blip r:embed="rId10">
                       <a:extLst>
                         <a:ext uri="{28A0092B-C50C-407E-A947-70E740481C1C}">
                           <a14:useLocalDpi xmlns:a14="http://schemas.microsoft.com/office/drawing/2010/main" val="0"/>
@@ -1332,8 +503,8 @@
       </w:r>
     </w:p>
     <w:sectPr>
-      <w:headerReference w:type="default" r:id="rId10"/>
-      <w:footerReference w:type="default" r:id="rId11"/>
+      <w:headerReference w:type="default" r:id="rId11"/>
+      <w:footerReference w:type="default" r:id="rId12"/>
       <w:pgSz w:w="11906" w:h="16838"/>
       <w:pgMar w:top="1440" w:right="1440" w:bottom="1440" w:left="1440" w:header="708" w:footer="708" w:gutter="0"/>
       <w:cols w:space="708"/>
@@ -2468,7 +1639,6 @@
   <w:style w:type="character" w:default="1" w:styleId="DefaultParagraphFont">
     <w:name w:val="Default Paragraph Font"/>
     <w:uiPriority w:val="1"/>
-    <w:semiHidden/>
     <w:unhideWhenUsed/>
   </w:style>
   <w:style w:type="table" w:default="1" w:styleId="TableNormal">
@@ -2634,6 +1804,18 @@
     <w:rPr>
       <w:color w:val="605E5C"/>
       <w:shd w:val="clear" w:color="auto" w:fill="E1DFDD"/>
+    </w:rPr>
+  </w:style>
+  <w:style w:type="character" w:styleId="FollowedHyperlink">
+    <w:name w:val="FollowedHyperlink"/>
+    <w:basedOn w:val="DefaultParagraphFont"/>
+    <w:uiPriority w:val="99"/>
+    <w:semiHidden/>
+    <w:unhideWhenUsed/>
+    <w:rsid w:val="00283C6B"/>
+    <w:rPr>
+      <w:color w:val="954F72" w:themeColor="followedHyperlink"/>
+      <w:u w:val="single"/>
     </w:rPr>
   </w:style>
 </w:styles>

</xml_diff>